<commit_message>
clean up of files
</commit_message>
<xml_diff>
--- a/Slide Speaking Points Project 2.docx
+++ b/Slide Speaking Points Project 2.docx
@@ -75,16 +75,7 @@
           <w:sz w:val="22"/>
           <w:szCs w:val="22"/>
         </w:rPr>
-        <w:t xml:space="preserve">: </w:t>
-      </w:r>
-      <w:r>
-        <w:rPr>
-          <w:rFonts w:ascii="Arial" w:hAnsi="Arial" w:cs="Arial"/>
-          <w:color w:val="000000"/>
-          <w:sz w:val="22"/>
-          <w:szCs w:val="22"/>
-        </w:rPr>
-        <w:t>Introduction to our group</w:t>
+        <w:t>: Introduction to our group</w:t>
       </w:r>
     </w:p>
     <w:p>
@@ -1644,7 +1635,103 @@
           <w:sz w:val="22"/>
           <w:szCs w:val="22"/>
         </w:rPr>
-        <w:t xml:space="preserve">The top 3 shapes mentioned include: Light, Triangle, and a Circle </w:t>
+        <w:t>Findings Summary:</w:t>
+      </w:r>
+    </w:p>
+    <w:p>
+      <w:pPr>
+        <w:pStyle w:val="NormalWeb"/>
+        <w:spacing w:before="0" w:beforeAutospacing="0" w:after="0" w:afterAutospacing="0"/>
+        <w:rPr>
+          <w:rFonts w:ascii="Arial" w:hAnsi="Arial" w:cs="Arial"/>
+          <w:color w:val="000000"/>
+          <w:sz w:val="22"/>
+          <w:szCs w:val="22"/>
+        </w:rPr>
+      </w:pPr>
+      <w:r>
+        <w:rPr>
+          <w:rFonts w:ascii="Arial" w:hAnsi="Arial" w:cs="Arial"/>
+          <w:color w:val="000000"/>
+          <w:sz w:val="22"/>
+          <w:szCs w:val="22"/>
+        </w:rPr>
+        <w:t>The duration of sighting lasted any where between 2 seconds to 7 hours (longer duration sightings are reported darker on the bubble map)</w:t>
+      </w:r>
+    </w:p>
+    <w:p>
+      <w:pPr>
+        <w:pStyle w:val="NormalWeb"/>
+        <w:spacing w:before="0" w:beforeAutospacing="0" w:after="0" w:afterAutospacing="0"/>
+        <w:rPr>
+          <w:rFonts w:ascii="Arial" w:hAnsi="Arial" w:cs="Arial"/>
+          <w:color w:val="000000"/>
+          <w:sz w:val="22"/>
+          <w:szCs w:val="22"/>
+        </w:rPr>
+      </w:pPr>
+      <w:r>
+        <w:rPr>
+          <w:rFonts w:ascii="Arial" w:hAnsi="Arial" w:cs="Arial"/>
+          <w:color w:val="000000"/>
+          <w:sz w:val="22"/>
+          <w:szCs w:val="22"/>
+        </w:rPr>
+        <w:t xml:space="preserve">The top 3 shapes mentioned include: </w:t>
+      </w:r>
+      <w:r>
+        <w:rPr>
+          <w:rFonts w:ascii="Arial" w:hAnsi="Arial" w:cs="Arial"/>
+          <w:color w:val="000000"/>
+          <w:sz w:val="22"/>
+          <w:szCs w:val="22"/>
+        </w:rPr>
+        <w:t xml:space="preserve">(1) </w:t>
+      </w:r>
+      <w:r>
+        <w:rPr>
+          <w:rFonts w:ascii="Arial" w:hAnsi="Arial" w:cs="Arial"/>
+          <w:color w:val="000000"/>
+          <w:sz w:val="22"/>
+          <w:szCs w:val="22"/>
+        </w:rPr>
+        <w:t>Light,</w:t>
+      </w:r>
+      <w:r>
+        <w:rPr>
+          <w:rFonts w:ascii="Arial" w:hAnsi="Arial" w:cs="Arial"/>
+          <w:color w:val="000000"/>
+          <w:sz w:val="22"/>
+          <w:szCs w:val="22"/>
+        </w:rPr>
+        <w:t xml:space="preserve"> (2)</w:t>
+      </w:r>
+      <w:r>
+        <w:rPr>
+          <w:rFonts w:ascii="Arial" w:hAnsi="Arial" w:cs="Arial"/>
+          <w:color w:val="000000"/>
+          <w:sz w:val="22"/>
+          <w:szCs w:val="22"/>
+        </w:rPr>
+        <w:t xml:space="preserve"> Triangle, and a </w:t>
+      </w:r>
+      <w:r>
+        <w:rPr>
+          <w:rFonts w:ascii="Arial" w:hAnsi="Arial" w:cs="Arial"/>
+          <w:color w:val="000000"/>
+          <w:sz w:val="22"/>
+          <w:szCs w:val="22"/>
+        </w:rPr>
+        <w:t xml:space="preserve">(3) </w:t>
+      </w:r>
+      <w:r>
+        <w:rPr>
+          <w:rFonts w:ascii="Arial" w:hAnsi="Arial" w:cs="Arial"/>
+          <w:color w:val="000000"/>
+          <w:sz w:val="22"/>
+          <w:szCs w:val="22"/>
+        </w:rPr>
+        <w:t xml:space="preserve">Circle </w:t>
       </w:r>
     </w:p>
     <w:p>
@@ -1667,6 +1754,15 @@
         </w:rPr>
         <w:t xml:space="preserve">Top 3 areas that have the largest hotspot include: </w:t>
       </w:r>
+      <w:r>
+        <w:rPr>
+          <w:rFonts w:ascii="Arial" w:hAnsi="Arial" w:cs="Arial"/>
+          <w:color w:val="000000"/>
+          <w:sz w:val="22"/>
+          <w:szCs w:val="22"/>
+        </w:rPr>
+        <w:t>The East Coast, West Coast, and the South with the most evenly spread dots via the bubble map</w:t>
+      </w:r>
     </w:p>
     <w:p>
       <w:pPr>
@@ -1728,6 +1824,58 @@
           <w:szCs w:val="22"/>
         </w:rPr>
         <w:t xml:space="preserve"> top 3 words used to describe the sighting: </w:t>
+      </w:r>
+    </w:p>
+    <w:p>
+      <w:pPr>
+        <w:pStyle w:val="NormalWeb"/>
+        <w:spacing w:before="0" w:beforeAutospacing="0" w:after="0" w:afterAutospacing="0"/>
+        <w:rPr>
+          <w:rFonts w:ascii="Arial" w:hAnsi="Arial" w:cs="Arial"/>
+          <w:color w:val="000000"/>
+          <w:sz w:val="22"/>
+          <w:szCs w:val="22"/>
+        </w:rPr>
+      </w:pPr>
+      <w:r>
+        <w:rPr>
+          <w:rFonts w:ascii="Arial" w:hAnsi="Arial" w:cs="Arial"/>
+          <w:color w:val="000000"/>
+          <w:sz w:val="22"/>
+          <w:szCs w:val="22"/>
+        </w:rPr>
+        <w:t xml:space="preserve">Weird notice: As the eye progresses the </w:t>
+      </w:r>
+      <w:proofErr w:type="spellStart"/>
+      <w:proofErr w:type="gramStart"/>
+      <w:r>
+        <w:rPr>
+          <w:rFonts w:ascii="Arial" w:hAnsi="Arial" w:cs="Arial"/>
+          <w:color w:val="000000"/>
+          <w:sz w:val="22"/>
+          <w:szCs w:val="22"/>
+        </w:rPr>
+        <w:t>map..</w:t>
+      </w:r>
+      <w:proofErr w:type="gramEnd"/>
+      <w:r>
+        <w:rPr>
+          <w:rFonts w:ascii="Arial" w:hAnsi="Arial" w:cs="Arial"/>
+          <w:color w:val="000000"/>
+          <w:sz w:val="22"/>
+          <w:szCs w:val="22"/>
+        </w:rPr>
+        <w:t>it</w:t>
+      </w:r>
+      <w:proofErr w:type="spellEnd"/>
+      <w:r>
+        <w:rPr>
+          <w:rFonts w:ascii="Arial" w:hAnsi="Arial" w:cs="Arial"/>
+          <w:color w:val="000000"/>
+          <w:sz w:val="22"/>
+          <w:szCs w:val="22"/>
+        </w:rPr>
+        <w:t xml:space="preserve"> appears as though there are less sightings and shorter duration times </w:t>
       </w:r>
     </w:p>
     <w:p>
@@ -2312,6 +2460,7 @@
     <w:lsdException w:name="HTML Sample" w:semiHidden="1" w:unhideWhenUsed="1"/>
     <w:lsdException w:name="HTML Typewriter" w:semiHidden="1" w:unhideWhenUsed="1"/>
     <w:lsdException w:name="HTML Variable" w:semiHidden="1" w:unhideWhenUsed="1"/>
+    <w:lsdException w:name="Normal Table" w:semiHidden="1" w:unhideWhenUsed="1"/>
     <w:lsdException w:name="annotation subject" w:semiHidden="1" w:unhideWhenUsed="1"/>
     <w:lsdException w:name="No List" w:semiHidden="1" w:unhideWhenUsed="1"/>
     <w:lsdException w:name="Outline List 1" w:semiHidden="1" w:unhideWhenUsed="1"/>
@@ -2358,8 +2507,10 @@
     <w:lsdException w:name="Table Subtle 2" w:semiHidden="1" w:unhideWhenUsed="1"/>
     <w:lsdException w:name="Table Web 1" w:semiHidden="1" w:unhideWhenUsed="1"/>
     <w:lsdException w:name="Table Web 2" w:semiHidden="1" w:unhideWhenUsed="1"/>
+    <w:lsdException w:name="Table Web 3" w:semiHidden="1" w:unhideWhenUsed="1"/>
     <w:lsdException w:name="Balloon Text" w:semiHidden="1" w:unhideWhenUsed="1"/>
     <w:lsdException w:name="Table Grid" w:uiPriority="39"/>
+    <w:lsdException w:name="Table Theme" w:semiHidden="1" w:unhideWhenUsed="1"/>
     <w:lsdException w:name="Placeholder Text" w:semiHidden="1"/>
     <w:lsdException w:name="No Spacing" w:uiPriority="1" w:qFormat="1"/>
     <w:lsdException w:name="Light Shading" w:uiPriority="60"/>

</xml_diff>